<commit_message>
Changes for Refactor Branch
</commit_message>
<xml_diff>
--- a/Sample Files/Table_Template1.docx
+++ b/Sample Files/Table_Template1.docx
@@ -320,7 +320,11 @@
             <w:tcW w:w="1914" w:type="dxa"/>
             <w:gridSpan w:val="2"/>
           </w:tcPr>
-          <w:p/>
+          <w:p>
+            <w:r>
+              <w:t>2</w:t>
+            </w:r>
+          </w:p>
         </w:tc>
       </w:tr>
       <w:tr>
@@ -1693,49 +1697,81 @@
           <w:tcPr>
             <w:tcW w:w="1194" w:type="dxa"/>
           </w:tcPr>
-          <w:p/>
+          <w:p>
+            <w:r>
+              <w:t>626.0</w:t>
+            </w:r>
+          </w:p>
         </w:tc>
         <w:tc>
           <w:tcPr>
             <w:tcW w:w="787" w:type="dxa"/>
           </w:tcPr>
-          <w:p/>
+          <w:p>
+            <w:r>
+              <w:t>32.0</w:t>
+            </w:r>
+          </w:p>
         </w:tc>
         <w:tc>
           <w:tcPr>
             <w:tcW w:w="948" w:type="dxa"/>
           </w:tcPr>
-          <w:p/>
+          <w:p>
+            <w:r>
+              <w:t>0.0</w:t>
+            </w:r>
+          </w:p>
         </w:tc>
         <w:tc>
           <w:tcPr>
             <w:tcW w:w="948" w:type="dxa"/>
           </w:tcPr>
-          <w:p/>
+          <w:p>
+            <w:r>
+              <w:t>32.0</w:t>
+            </w:r>
+          </w:p>
         </w:tc>
         <w:tc>
           <w:tcPr>
             <w:tcW w:w="1096" w:type="dxa"/>
           </w:tcPr>
-          <w:p/>
+          <w:p>
+            <w:r>
+              <w:t>-50.0</w:t>
+            </w:r>
+          </w:p>
         </w:tc>
         <w:tc>
           <w:tcPr>
             <w:tcW w:w="948" w:type="dxa"/>
           </w:tcPr>
-          <w:p/>
+          <w:p>
+            <w:r>
+              <w:t>531.0</w:t>
+            </w:r>
+          </w:p>
         </w:tc>
         <w:tc>
           <w:tcPr>
             <w:tcW w:w="948" w:type="dxa"/>
           </w:tcPr>
-          <w:p/>
+          <w:p>
+            <w:r>
+              <w:t>19.0</w:t>
+            </w:r>
+          </w:p>
         </w:tc>
         <w:tc>
           <w:tcPr>
             <w:tcW w:w="966" w:type="dxa"/>
           </w:tcPr>
-          <w:p/>
+          <w:p>
+            <w:r>
+              <w:t>531.0</w:t>
+            </w:r>
+          </w:p>
         </w:tc>
       </w:tr>
       <w:tr>
@@ -1784,49 +1820,81 @@
           <w:tcPr>
             <w:tcW w:w="1194" w:type="dxa"/>
           </w:tcPr>
-          <w:p/>
+          <w:p>
+            <w:r>
+              <w:t>523.0</w:t>
+            </w:r>
+          </w:p>
         </w:tc>
         <w:tc>
           <w:tcPr>
             <w:tcW w:w="787" w:type="dxa"/>
           </w:tcPr>
-          <w:p/>
+          <w:p>
+            <w:r>
+              <w:t>2931.0</w:t>
+            </w:r>
+          </w:p>
         </w:tc>
         <w:tc>
           <w:tcPr>
             <w:tcW w:w="948" w:type="dxa"/>
           </w:tcPr>
-          <w:p/>
+          <w:p>
+            <w:r>
+              <w:t>734.0</w:t>
+            </w:r>
+          </w:p>
         </w:tc>
         <w:tc>
           <w:tcPr>
             <w:tcW w:w="948" w:type="dxa"/>
           </w:tcPr>
-          <w:p/>
+          <w:p>
+            <w:r>
+              <w:t>3022.0</w:t>
+            </w:r>
+          </w:p>
         </w:tc>
         <w:tc>
           <w:tcPr>
             <w:tcW w:w="1096" w:type="dxa"/>
           </w:tcPr>
-          <w:p/>
+          <w:p>
+            <w:r>
+              <w:t>-4000.0</w:t>
+            </w:r>
+          </w:p>
         </w:tc>
         <w:tc>
           <w:tcPr>
             <w:tcW w:w="948" w:type="dxa"/>
           </w:tcPr>
-          <w:p/>
+          <w:p>
+            <w:r>
+              <w:t>-2245.0</w:t>
+            </w:r>
+          </w:p>
         </w:tc>
         <w:tc>
           <w:tcPr>
             <w:tcW w:w="948" w:type="dxa"/>
           </w:tcPr>
-          <w:p/>
+          <w:p>
+            <w:r>
+              <w:t>11561.0</w:t>
+            </w:r>
+          </w:p>
         </w:tc>
         <w:tc>
           <w:tcPr>
             <w:tcW w:w="966" w:type="dxa"/>
           </w:tcPr>
-          <w:p/>
+          <w:p>
+            <w:r>
+              <w:t>11777.0</w:t>
+            </w:r>
+          </w:p>
         </w:tc>
       </w:tr>
       <w:bookmarkEnd w:id="0"/>
@@ -1875,49 +1943,81 @@
           <w:tcPr>
             <w:tcW w:w="1194" w:type="dxa"/>
           </w:tcPr>
-          <w:p/>
+          <w:p>
+            <w:r>
+              <w:t>0</w:t>
+            </w:r>
+          </w:p>
         </w:tc>
         <w:tc>
           <w:tcPr>
             <w:tcW w:w="787" w:type="dxa"/>
           </w:tcPr>
-          <w:p/>
+          <w:p>
+            <w:r>
+              <w:t>0</w:t>
+            </w:r>
+          </w:p>
         </w:tc>
         <w:tc>
           <w:tcPr>
             <w:tcW w:w="948" w:type="dxa"/>
           </w:tcPr>
-          <w:p/>
+          <w:p>
+            <w:r>
+              <w:t>0</w:t>
+            </w:r>
+          </w:p>
         </w:tc>
         <w:tc>
           <w:tcPr>
             <w:tcW w:w="948" w:type="dxa"/>
           </w:tcPr>
-          <w:p/>
+          <w:p>
+            <w:r>
+              <w:t>0.0</w:t>
+            </w:r>
+          </w:p>
         </w:tc>
         <w:tc>
           <w:tcPr>
             <w:tcW w:w="1096" w:type="dxa"/>
           </w:tcPr>
-          <w:p/>
+          <w:p>
+            <w:r>
+              <w:t>0</w:t>
+            </w:r>
+          </w:p>
         </w:tc>
         <w:tc>
           <w:tcPr>
             <w:tcW w:w="948" w:type="dxa"/>
           </w:tcPr>
-          <w:p/>
+          <w:p>
+            <w:r>
+              <w:t>0</w:t>
+            </w:r>
+          </w:p>
         </w:tc>
         <w:tc>
           <w:tcPr>
             <w:tcW w:w="948" w:type="dxa"/>
           </w:tcPr>
-          <w:p/>
+          <w:p>
+            <w:r>
+              <w:t>0</w:t>
+            </w:r>
+          </w:p>
         </w:tc>
         <w:tc>
           <w:tcPr>
             <w:tcW w:w="966" w:type="dxa"/>
           </w:tcPr>
-          <w:p/>
+          <w:p>
+            <w:r>
+              <w:t>0.0</w:t>
+            </w:r>
+          </w:p>
         </w:tc>
       </w:tr>
       <w:tr>
@@ -1965,67 +2065,80 @@
           <w:tcPr>
             <w:tcW w:w="1194" w:type="dxa"/>
           </w:tcPr>
-          <w:p/>
+          <w:p>
+            <w:r>
+              <w:t>1149.0</w:t>
+            </w:r>
+          </w:p>
         </w:tc>
         <w:tc>
           <w:tcPr>
             <w:tcW w:w="787" w:type="dxa"/>
           </w:tcPr>
-          <w:p/>
+          <w:p>
+            <w:r>
+              <w:t>2963.0</w:t>
+            </w:r>
+          </w:p>
         </w:tc>
         <w:tc>
           <w:tcPr>
             <w:tcW w:w="948" w:type="dxa"/>
           </w:tcPr>
-          <w:p/>
+          <w:p>
+            <w:r>
+              <w:t>734.0</w:t>
+            </w:r>
+          </w:p>
         </w:tc>
         <w:tc>
           <w:tcPr>
             <w:tcW w:w="948" w:type="dxa"/>
           </w:tcPr>
           <w:p>
-            <w:pPr>
-              <w:pStyle w:val="ListParagraph"/>
-              <w:ind w:left="0"/>
-              <w:rPr>
-                <w:sz w:val="20"/>
-                <w:szCs w:val="20"/>
-              </w:rPr>
-            </w:pPr>
+            <w:r>
+              <w:t>3054.0</w:t>
+            </w:r>
           </w:p>
         </w:tc>
         <w:tc>
           <w:tcPr>
             <w:tcW w:w="1096" w:type="dxa"/>
           </w:tcPr>
-          <w:p/>
+          <w:p>
+            <w:r>
+              <w:t>-4050.0</w:t>
+            </w:r>
+          </w:p>
         </w:tc>
         <w:tc>
           <w:tcPr>
             <w:tcW w:w="948" w:type="dxa"/>
           </w:tcPr>
-          <w:p/>
+          <w:p>
+            <w:r>
+              <w:t>-1714.0</w:t>
+            </w:r>
+          </w:p>
         </w:tc>
         <w:tc>
           <w:tcPr>
             <w:tcW w:w="948" w:type="dxa"/>
           </w:tcPr>
-          <w:p/>
+          <w:p>
+            <w:r>
+              <w:t>11580.0</w:t>
+            </w:r>
+          </w:p>
         </w:tc>
         <w:tc>
           <w:tcPr>
             <w:tcW w:w="966" w:type="dxa"/>
           </w:tcPr>
           <w:p>
-            <w:pPr>
-              <w:pStyle w:val="ListParagraph"/>
-              <w:ind w:left="0"/>
-              <w:jc w:val="center"/>
-              <w:rPr>
-                <w:sz w:val="20"/>
-                <w:szCs w:val="20"/>
-              </w:rPr>
-            </w:pPr>
+            <w:r>
+              <w:t>12308.0</w:t>
+            </w:r>
           </w:p>
         </w:tc>
       </w:tr>
@@ -2219,6 +2332,16 @@
             <w:tcW w:w="1194" w:type="dxa"/>
           </w:tcPr>
           <w:p>
+            <w:r>
+              <w:t>1149.0</w:t>
+            </w:r>
+          </w:p>
+        </w:tc>
+        <w:tc>
+          <w:tcPr>
+            <w:tcW w:w="787" w:type="dxa"/>
+          </w:tcPr>
+          <w:p>
             <w:pPr>
               <w:pStyle w:val="ListParagraph"/>
               <w:ind w:left="0"/>
@@ -2233,7 +2356,7 @@
         </w:tc>
         <w:tc>
           <w:tcPr>
-            <w:tcW w:w="787" w:type="dxa"/>
+            <w:tcW w:w="948" w:type="dxa"/>
           </w:tcPr>
           <w:p>
             <w:pPr>
@@ -2253,6 +2376,26 @@
             <w:tcW w:w="948" w:type="dxa"/>
           </w:tcPr>
           <w:p>
+            <w:r>
+              <w:t>3054.0</w:t>
+            </w:r>
+          </w:p>
+        </w:tc>
+        <w:tc>
+          <w:tcPr>
+            <w:tcW w:w="1096" w:type="dxa"/>
+          </w:tcPr>
+          <w:p>
+            <w:r>
+              <w:t>4050.0</w:t>
+            </w:r>
+          </w:p>
+        </w:tc>
+        <w:tc>
+          <w:tcPr>
+            <w:tcW w:w="948" w:type="dxa"/>
+          </w:tcPr>
+          <w:p>
             <w:pPr>
               <w:pStyle w:val="ListParagraph"/>
               <w:ind w:left="0"/>
@@ -2284,70 +2427,12 @@
         </w:tc>
         <w:tc>
           <w:tcPr>
-            <w:tcW w:w="1096" w:type="dxa"/>
-          </w:tcPr>
-          <w:p>
-            <w:pPr>
-              <w:pStyle w:val="ListParagraph"/>
-              <w:ind w:left="0"/>
-              <w:jc w:val="center"/>
-              <w:rPr>
-                <w:sz w:val="20"/>
-                <w:szCs w:val="20"/>
-                <w:highlight w:val="yellow"/>
-              </w:rPr>
-            </w:pPr>
-          </w:p>
-        </w:tc>
-        <w:tc>
-          <w:tcPr>
-            <w:tcW w:w="948" w:type="dxa"/>
-          </w:tcPr>
-          <w:p>
-            <w:pPr>
-              <w:pStyle w:val="ListParagraph"/>
-              <w:ind w:left="0"/>
-              <w:jc w:val="center"/>
-              <w:rPr>
-                <w:sz w:val="20"/>
-                <w:szCs w:val="20"/>
-                <w:highlight w:val="yellow"/>
-              </w:rPr>
-            </w:pPr>
-          </w:p>
-        </w:tc>
-        <w:tc>
-          <w:tcPr>
-            <w:tcW w:w="948" w:type="dxa"/>
-          </w:tcPr>
-          <w:p>
-            <w:pPr>
-              <w:pStyle w:val="ListParagraph"/>
-              <w:ind w:left="0"/>
-              <w:jc w:val="center"/>
-              <w:rPr>
-                <w:sz w:val="20"/>
-                <w:szCs w:val="20"/>
-                <w:highlight w:val="yellow"/>
-              </w:rPr>
-            </w:pPr>
-          </w:p>
-        </w:tc>
-        <w:tc>
-          <w:tcPr>
             <w:tcW w:w="966" w:type="dxa"/>
           </w:tcPr>
           <w:p>
-            <w:pPr>
-              <w:pStyle w:val="ListParagraph"/>
-              <w:ind w:left="0"/>
-              <w:jc w:val="center"/>
-              <w:rPr>
-                <w:sz w:val="20"/>
-                <w:szCs w:val="20"/>
-                <w:highlight w:val="yellow"/>
-              </w:rPr>
-            </w:pPr>
+            <w:r>
+              <w:t>12308.0</w:t>
+            </w:r>
           </w:p>
         </w:tc>
       </w:tr>
@@ -9848,14 +9933,22 @@
             <w:tcW w:w="725" w:type="dxa"/>
             <w:vMerge w:val="restart"/>
           </w:tcPr>
-          <w:p/>
+          <w:p>
+            <w:r>
+              <w:t>17</w:t>
+            </w:r>
+          </w:p>
         </w:tc>
         <w:tc>
           <w:tcPr>
             <w:tcW w:w="1890" w:type="dxa"/>
             <w:vMerge w:val="restart"/>
           </w:tcPr>
-          <w:p/>
+          <w:p>
+            <w:r>
+              <w:t>1-MCT-HS-H322</w:t>
+            </w:r>
+          </w:p>
         </w:tc>
         <w:tc>
           <w:tcPr>
@@ -10061,13 +10154,21 @@
           <w:tcPr>
             <w:tcW w:w="1345" w:type="dxa"/>
           </w:tcPr>
-          <w:p/>
+          <w:p>
+            <w:r>
+              <w:t>-2935.0</w:t>
+            </w:r>
+          </w:p>
         </w:tc>
         <w:tc>
           <w:tcPr>
             <w:tcW w:w="1170" w:type="dxa"/>
           </w:tcPr>
-          <w:p/>
+          <w:p>
+            <w:r>
+              <w:t>-2792.0</w:t>
+            </w:r>
+          </w:p>
         </w:tc>
         <w:tc>
           <w:tcPr>

</xml_diff>